<commit_message>
Update TEST CASES/Test-Case-5 TicketSelection-Scene.docx
</commit_message>
<xml_diff>
--- a/TEST CASES/Test-Case-5 TicketSelection-Scene.docx
+++ b/TEST CASES/Test-Case-5 TicketSelection-Scene.docx
@@ -168,6 +168,11 @@
           </w:tcPr>
           <w:p>
             <w:r>
+              <w:t xml:space="preserve"> </w:t>
+            </w:r>
+            <w:bookmarkStart w:id="0" w:name="_GoBack"/>
+            <w:bookmarkEnd w:id="0"/>
+            <w:r>
               <w:t xml:space="preserve">Ticket </w:t>
             </w:r>
             <w:r>
@@ -663,12 +668,7 @@
           </w:tcPr>
           <w:p>
             <w:r>
-              <w:t>No issues</w:t>
-            </w:r>
-            <w:bookmarkStart w:id="0" w:name="_GoBack"/>
-            <w:bookmarkEnd w:id="0"/>
-            <w:r>
-              <w:t xml:space="preserve">, test completed using </w:t>
+              <w:t xml:space="preserve">No issues, test completed using </w:t>
             </w:r>
             <w:proofErr w:type="spellStart"/>
             <w:r>

</xml_diff>